<commit_message>
Add the functional decomp for the missing method
</commit_message>
<xml_diff>
--- a/DynamicProgramming/FunctionalDecomposition.docx
+++ b/DynamicProgramming/FunctionalDecomposition.docx
@@ -191,549 +191,674 @@
         <w:rPr>
           <w:rFonts w:ascii="Consolas" w:hAnsi="Consolas" w:cs="Times New Roman"/>
         </w:rPr>
-        <w:t>Displays the in</w:t>
+        <w:t>Displays the instructions of the program and outputs the results of the Longest Common Subsequence algorithms for both Part 1 and Part 2.</w:t>
+      </w:r>
+    </w:p>
+    <w:p>
+      <w:pPr>
+        <w:rPr>
+          <w:rFonts w:ascii="Times New Roman" w:hAnsi="Times New Roman" w:cs="Times New Roman"/>
+          <w:sz w:val="32"/>
+          <w:szCs w:val="32"/>
+        </w:rPr>
+      </w:pPr>
+      <w:proofErr w:type="spellStart"/>
+      <w:r>
+        <w:rPr>
+          <w:rFonts w:ascii="Times New Roman" w:hAnsi="Times New Roman" w:cs="Times New Roman"/>
+          <w:sz w:val="32"/>
+          <w:szCs w:val="32"/>
+        </w:rPr>
+        <w:t>lcs.c</w:t>
+      </w:r>
+      <w:proofErr w:type="spellEnd"/>
+    </w:p>
+    <w:p>
+      <w:pPr>
+        <w:rPr>
+          <w:rFonts w:ascii="Consolas" w:hAnsi="Consolas" w:cs="Times New Roman"/>
+          <w:b/>
+          <w:sz w:val="24"/>
+          <w:szCs w:val="24"/>
+        </w:rPr>
+      </w:pPr>
+      <w:proofErr w:type="spellStart"/>
+      <w:r>
+        <w:rPr>
+          <w:rFonts w:ascii="Consolas" w:hAnsi="Consolas" w:cs="Times New Roman"/>
+          <w:b/>
+          <w:sz w:val="24"/>
+          <w:szCs w:val="24"/>
+        </w:rPr>
+        <w:t>int</w:t>
+      </w:r>
+      <w:proofErr w:type="spellEnd"/>
+      <w:r>
+        <w:rPr>
+          <w:rFonts w:ascii="Consolas" w:hAnsi="Consolas" w:cs="Times New Roman"/>
+          <w:b/>
+          <w:sz w:val="24"/>
+          <w:szCs w:val="24"/>
+        </w:rPr>
+        <w:t xml:space="preserve"> </w:t>
+      </w:r>
+      <w:proofErr w:type="spellStart"/>
+      <w:proofErr w:type="gramStart"/>
+      <w:r>
+        <w:rPr>
+          <w:rFonts w:ascii="Consolas" w:hAnsi="Consolas" w:cs="Times New Roman"/>
+          <w:b/>
+          <w:sz w:val="24"/>
+          <w:szCs w:val="24"/>
+        </w:rPr>
+        <w:t>lcs</w:t>
+      </w:r>
+      <w:proofErr w:type="spellEnd"/>
+      <w:r>
+        <w:rPr>
+          <w:rFonts w:ascii="Consolas" w:hAnsi="Consolas" w:cs="Times New Roman"/>
+          <w:b/>
+          <w:sz w:val="24"/>
+          <w:szCs w:val="24"/>
+        </w:rPr>
+        <w:t>(</w:t>
+      </w:r>
+      <w:proofErr w:type="gramEnd"/>
+      <w:r>
+        <w:rPr>
+          <w:rFonts w:ascii="Consolas" w:hAnsi="Consolas" w:cs="Times New Roman"/>
+          <w:b/>
+          <w:sz w:val="24"/>
+          <w:szCs w:val="24"/>
+        </w:rPr>
+        <w:t>char* X, char* Y, char* LCS);</w:t>
+      </w:r>
+    </w:p>
+    <w:p>
+      <w:pPr>
+        <w:rPr>
+          <w:rFonts w:ascii="Consolas" w:hAnsi="Consolas" w:cs="Times New Roman"/>
+        </w:rPr>
+      </w:pPr>
+      <w:r>
+        <w:rPr>
+          <w:rFonts w:ascii="Consolas" w:hAnsi="Consolas" w:cs="Times New Roman"/>
+        </w:rPr>
+        <w:t>The method that performs the full 2D array top-down Dynamic Programming algorithm to find the Longest Common Subsequence for the strings X and Y.</w:t>
+      </w:r>
+    </w:p>
+    <w:p>
+      <w:pPr>
+        <w:rPr>
+          <w:rFonts w:ascii="Consolas" w:hAnsi="Consolas" w:cs="Times New Roman"/>
+          <w:b/>
+          <w:sz w:val="24"/>
+          <w:szCs w:val="24"/>
+        </w:rPr>
+      </w:pPr>
+      <w:proofErr w:type="spellStart"/>
+      <w:r>
+        <w:rPr>
+          <w:rFonts w:ascii="Consolas" w:hAnsi="Consolas" w:cs="Times New Roman"/>
+          <w:b/>
+          <w:sz w:val="24"/>
+          <w:szCs w:val="24"/>
+        </w:rPr>
+        <w:t>int</w:t>
+      </w:r>
+      <w:proofErr w:type="spellEnd"/>
+      <w:r>
+        <w:rPr>
+          <w:rFonts w:ascii="Consolas" w:hAnsi="Consolas" w:cs="Times New Roman"/>
+          <w:b/>
+          <w:sz w:val="24"/>
+          <w:szCs w:val="24"/>
+        </w:rPr>
+        <w:t xml:space="preserve"> </w:t>
+      </w:r>
+      <w:proofErr w:type="spellStart"/>
+      <w:r>
+        <w:rPr>
+          <w:rFonts w:ascii="Consolas" w:hAnsi="Consolas" w:cs="Times New Roman"/>
+          <w:b/>
+          <w:sz w:val="24"/>
+          <w:szCs w:val="24"/>
+        </w:rPr>
+        <w:t>opt_</w:t>
+      </w:r>
+      <w:proofErr w:type="gramStart"/>
+      <w:r>
+        <w:rPr>
+          <w:rFonts w:ascii="Consolas" w:hAnsi="Consolas" w:cs="Times New Roman"/>
+          <w:b/>
+          <w:sz w:val="24"/>
+          <w:szCs w:val="24"/>
+        </w:rPr>
+        <w:t>lcs</w:t>
+      </w:r>
+      <w:proofErr w:type="spellEnd"/>
+      <w:r>
+        <w:rPr>
+          <w:rFonts w:ascii="Consolas" w:hAnsi="Consolas" w:cs="Times New Roman"/>
+          <w:b/>
+          <w:sz w:val="24"/>
+          <w:szCs w:val="24"/>
+        </w:rPr>
+        <w:t>(</w:t>
+      </w:r>
+      <w:proofErr w:type="gramEnd"/>
+      <w:r>
+        <w:rPr>
+          <w:rFonts w:ascii="Consolas" w:hAnsi="Consolas" w:cs="Times New Roman"/>
+          <w:b/>
+          <w:sz w:val="24"/>
+          <w:szCs w:val="24"/>
+        </w:rPr>
+        <w:t>char* X, char* Y);</w:t>
+      </w:r>
+    </w:p>
+    <w:p>
+      <w:pPr>
+        <w:rPr>
+          <w:rFonts w:ascii="Consolas" w:hAnsi="Consolas" w:cs="Times New Roman"/>
+        </w:rPr>
+      </w:pPr>
+      <w:r>
+        <w:rPr>
+          <w:rFonts w:ascii="Consolas" w:hAnsi="Consolas" w:cs="Times New Roman"/>
+        </w:rPr>
+        <w:t>The memory optimized Dynamic Programming algorithm which uses O(2n) memory to compute the length of the Longest Common Subsequence for the strings X and Y</w:t>
+      </w:r>
+    </w:p>
+    <w:p>
+      <w:pPr>
+        <w:rPr>
+          <w:rFonts w:ascii="Consolas" w:hAnsi="Consolas" w:cs="Times New Roman"/>
+          <w:b/>
+          <w:sz w:val="24"/>
+          <w:szCs w:val="24"/>
+        </w:rPr>
+      </w:pPr>
+      <w:r>
+        <w:rPr>
+          <w:rFonts w:ascii="Consolas" w:hAnsi="Consolas" w:cs="Times New Roman"/>
+          <w:b/>
+          <w:sz w:val="24"/>
+          <w:szCs w:val="24"/>
+        </w:rPr>
+        <w:t xml:space="preserve">void </w:t>
+      </w:r>
+      <w:proofErr w:type="gramStart"/>
+      <w:r>
+        <w:rPr>
+          <w:rFonts w:ascii="Consolas" w:hAnsi="Consolas" w:cs="Times New Roman"/>
+          <w:b/>
+          <w:sz w:val="24"/>
+          <w:szCs w:val="24"/>
+        </w:rPr>
+        <w:t>construct(</w:t>
+      </w:r>
+      <w:proofErr w:type="spellStart"/>
+      <w:proofErr w:type="gramEnd"/>
+      <w:r>
+        <w:rPr>
+          <w:rFonts w:ascii="Consolas" w:hAnsi="Consolas" w:cs="Times New Roman"/>
+          <w:b/>
+          <w:sz w:val="24"/>
+          <w:szCs w:val="24"/>
+        </w:rPr>
+        <w:t>int</w:t>
+      </w:r>
+      <w:proofErr w:type="spellEnd"/>
+      <w:r>
+        <w:rPr>
+          <w:rFonts w:ascii="Consolas" w:hAnsi="Consolas" w:cs="Times New Roman"/>
+          <w:b/>
+          <w:sz w:val="24"/>
+          <w:szCs w:val="24"/>
+        </w:rPr>
+        <w:t xml:space="preserve"> </w:t>
+      </w:r>
+      <w:proofErr w:type="spellStart"/>
+      <w:r>
+        <w:rPr>
+          <w:rFonts w:ascii="Consolas" w:hAnsi="Consolas" w:cs="Times New Roman"/>
+          <w:b/>
+          <w:sz w:val="24"/>
+          <w:szCs w:val="24"/>
+        </w:rPr>
+        <w:t>dp</w:t>
+      </w:r>
+      <w:proofErr w:type="spellEnd"/>
+      <w:r>
+        <w:rPr>
+          <w:rFonts w:ascii="Consolas" w:hAnsi="Consolas" w:cs="Times New Roman"/>
+          <w:b/>
+          <w:sz w:val="24"/>
+          <w:szCs w:val="24"/>
+        </w:rPr>
+        <w:t xml:space="preserve">[rows][cols], </w:t>
+      </w:r>
+      <w:proofErr w:type="spellStart"/>
+      <w:r>
+        <w:rPr>
+          <w:rFonts w:ascii="Consolas" w:hAnsi="Consolas" w:cs="Times New Roman"/>
+          <w:b/>
+          <w:sz w:val="24"/>
+          <w:szCs w:val="24"/>
+        </w:rPr>
+        <w:t>int</w:t>
+      </w:r>
+      <w:proofErr w:type="spellEnd"/>
+      <w:r>
+        <w:rPr>
+          <w:rFonts w:ascii="Consolas" w:hAnsi="Consolas" w:cs="Times New Roman"/>
+          <w:b/>
+          <w:sz w:val="24"/>
+          <w:szCs w:val="24"/>
+        </w:rPr>
+        <w:t xml:space="preserve"> </w:t>
+      </w:r>
+      <w:proofErr w:type="spellStart"/>
+      <w:r>
+        <w:rPr>
+          <w:rFonts w:ascii="Consolas" w:hAnsi="Consolas" w:cs="Times New Roman"/>
+          <w:b/>
+          <w:sz w:val="24"/>
+          <w:szCs w:val="24"/>
+        </w:rPr>
+        <w:t>i</w:t>
+      </w:r>
+      <w:proofErr w:type="spellEnd"/>
+      <w:r>
+        <w:rPr>
+          <w:rFonts w:ascii="Consolas" w:hAnsi="Consolas" w:cs="Times New Roman"/>
+          <w:b/>
+          <w:sz w:val="24"/>
+          <w:szCs w:val="24"/>
+        </w:rPr>
+        <w:t xml:space="preserve">, </w:t>
+      </w:r>
+      <w:proofErr w:type="spellStart"/>
+      <w:r>
+        <w:rPr>
+          <w:rFonts w:ascii="Consolas" w:hAnsi="Consolas" w:cs="Times New Roman"/>
+          <w:b/>
+          <w:sz w:val="24"/>
+          <w:szCs w:val="24"/>
+        </w:rPr>
+        <w:t>int</w:t>
+      </w:r>
+      <w:proofErr w:type="spellEnd"/>
+      <w:r>
+        <w:rPr>
+          <w:rFonts w:ascii="Consolas" w:hAnsi="Consolas" w:cs="Times New Roman"/>
+          <w:b/>
+          <w:sz w:val="24"/>
+          <w:szCs w:val="24"/>
+        </w:rPr>
+        <w:t xml:space="preserve"> j);</w:t>
+      </w:r>
+    </w:p>
+    <w:p>
+      <w:pPr>
+        <w:rPr>
+          <w:rFonts w:ascii="Consolas" w:hAnsi="Consolas" w:cs="Times New Roman"/>
+        </w:rPr>
+      </w:pPr>
+      <w:r>
+        <w:rPr>
+          <w:rFonts w:ascii="Consolas" w:hAnsi="Consolas" w:cs="Times New Roman"/>
+        </w:rPr>
+        <w:t xml:space="preserve">The method that uses the ‘c’ array to recursively generate the Longest Common Subsequence of two strings given the 2D array containing the lengths of the intermediate LCSs. This method is called by the </w:t>
+      </w:r>
+      <w:proofErr w:type="spellStart"/>
+      <w:r>
+        <w:rPr>
+          <w:rFonts w:ascii="Consolas" w:hAnsi="Consolas" w:cs="Times New Roman"/>
+        </w:rPr>
+        <w:t>lcs</w:t>
+      </w:r>
+      <w:proofErr w:type="spellEnd"/>
+      <w:r>
+        <w:rPr>
+          <w:rFonts w:ascii="Consolas" w:hAnsi="Consolas" w:cs="Times New Roman"/>
+        </w:rPr>
+        <w:t>(</w:t>
+      </w:r>
+      <w:proofErr w:type="gramStart"/>
+      <w:r>
+        <w:rPr>
+          <w:rFonts w:ascii="Consolas" w:hAnsi="Consolas" w:cs="Times New Roman"/>
+        </w:rPr>
+        <w:t>X,Y</w:t>
+      </w:r>
+      <w:proofErr w:type="gramEnd"/>
+      <w:r>
+        <w:rPr>
+          <w:rFonts w:ascii="Consolas" w:hAnsi="Consolas" w:cs="Times New Roman"/>
+        </w:rPr>
+        <w:t>,LCS) method as a routine.</w:t>
+      </w:r>
+    </w:p>
+    <w:p>
+      <w:pPr>
+        <w:rPr>
+          <w:rFonts w:ascii="Times New Roman" w:hAnsi="Times New Roman" w:cs="Times New Roman"/>
+          <w:b/>
+          <w:sz w:val="32"/>
+          <w:szCs w:val="32"/>
+        </w:rPr>
+      </w:pPr>
+      <w:r>
+        <w:rPr>
+          <w:rFonts w:ascii="Times New Roman" w:hAnsi="Times New Roman" w:cs="Times New Roman"/>
+          <w:b/>
+          <w:sz w:val="32"/>
+          <w:szCs w:val="32"/>
+        </w:rPr>
+        <w:t>Part 2</w:t>
+      </w:r>
+    </w:p>
+    <w:p>
+      <w:pPr>
+        <w:rPr>
+          <w:rFonts w:ascii="Times New Roman" w:hAnsi="Times New Roman" w:cs="Times New Roman"/>
+          <w:sz w:val="32"/>
+          <w:szCs w:val="32"/>
+        </w:rPr>
+      </w:pPr>
+      <w:proofErr w:type="spellStart"/>
+      <w:r>
+        <w:rPr>
+          <w:rFonts w:ascii="Times New Roman" w:hAnsi="Times New Roman" w:cs="Times New Roman"/>
+          <w:sz w:val="32"/>
+          <w:szCs w:val="32"/>
+        </w:rPr>
+        <w:t>similarity.c</w:t>
+      </w:r>
+      <w:proofErr w:type="spellEnd"/>
+    </w:p>
+    <w:p>
+      <w:pPr>
+        <w:rPr>
+          <w:rFonts w:ascii="Consolas" w:hAnsi="Consolas" w:cs="Times New Roman"/>
+          <w:b/>
+          <w:sz w:val="24"/>
+          <w:szCs w:val="24"/>
+        </w:rPr>
+      </w:pPr>
+      <w:r>
+        <w:rPr>
+          <w:rFonts w:ascii="Consolas" w:hAnsi="Consolas" w:cs="Times New Roman"/>
+          <w:b/>
+          <w:sz w:val="24"/>
+          <w:szCs w:val="24"/>
+        </w:rPr>
+        <w:t xml:space="preserve">char </w:t>
+      </w:r>
+      <w:proofErr w:type="gramStart"/>
+      <w:r>
+        <w:rPr>
+          <w:rFonts w:ascii="Consolas" w:hAnsi="Consolas" w:cs="Times New Roman"/>
+          <w:b/>
+          <w:sz w:val="24"/>
+          <w:szCs w:val="24"/>
+        </w:rPr>
+        <w:t>sim(</w:t>
+      </w:r>
+      <w:proofErr w:type="spellStart"/>
+      <w:proofErr w:type="gramEnd"/>
+      <w:r>
+        <w:rPr>
+          <w:rFonts w:ascii="Consolas" w:hAnsi="Consolas" w:cs="Times New Roman"/>
+          <w:b/>
+          <w:sz w:val="24"/>
+          <w:szCs w:val="24"/>
+        </w:rPr>
+        <w:t>int</w:t>
+      </w:r>
+      <w:proofErr w:type="spellEnd"/>
+      <w:r>
+        <w:rPr>
+          <w:rFonts w:ascii="Consolas" w:hAnsi="Consolas" w:cs="Times New Roman"/>
+          <w:b/>
+          <w:sz w:val="24"/>
+          <w:szCs w:val="24"/>
+        </w:rPr>
+        <w:t xml:space="preserve"> </w:t>
+      </w:r>
+      <w:proofErr w:type="spellStart"/>
+      <w:r>
+        <w:rPr>
+          <w:rFonts w:ascii="Consolas" w:hAnsi="Consolas" w:cs="Times New Roman"/>
+          <w:b/>
+          <w:sz w:val="24"/>
+          <w:szCs w:val="24"/>
+        </w:rPr>
+        <w:t>lcs</w:t>
+      </w:r>
+      <w:proofErr w:type="spellEnd"/>
+      <w:r>
+        <w:rPr>
+          <w:rFonts w:ascii="Consolas" w:hAnsi="Consolas" w:cs="Times New Roman"/>
+          <w:b/>
+          <w:sz w:val="24"/>
+          <w:szCs w:val="24"/>
+        </w:rPr>
+        <w:t xml:space="preserve">, </w:t>
+      </w:r>
+      <w:proofErr w:type="spellStart"/>
+      <w:r>
+        <w:rPr>
+          <w:rFonts w:ascii="Consolas" w:hAnsi="Consolas" w:cs="Times New Roman"/>
+          <w:b/>
+          <w:sz w:val="24"/>
+          <w:szCs w:val="24"/>
+        </w:rPr>
+        <w:t>int</w:t>
+      </w:r>
+      <w:proofErr w:type="spellEnd"/>
+      <w:r>
+        <w:rPr>
+          <w:rFonts w:ascii="Consolas" w:hAnsi="Consolas" w:cs="Times New Roman"/>
+          <w:b/>
+          <w:sz w:val="24"/>
+          <w:szCs w:val="24"/>
+        </w:rPr>
+        <w:t xml:space="preserve"> a, </w:t>
+      </w:r>
+      <w:proofErr w:type="spellStart"/>
+      <w:r>
+        <w:rPr>
+          <w:rFonts w:ascii="Consolas" w:hAnsi="Consolas" w:cs="Times New Roman"/>
+          <w:b/>
+          <w:sz w:val="24"/>
+          <w:szCs w:val="24"/>
+        </w:rPr>
+        <w:t>int</w:t>
+      </w:r>
+      <w:proofErr w:type="spellEnd"/>
+      <w:r>
+        <w:rPr>
+          <w:rFonts w:ascii="Consolas" w:hAnsi="Consolas" w:cs="Times New Roman"/>
+          <w:b/>
+          <w:sz w:val="24"/>
+          <w:szCs w:val="24"/>
+        </w:rPr>
+        <w:t xml:space="preserve"> b);</w:t>
+      </w:r>
+    </w:p>
+    <w:p>
+      <w:pPr>
+        <w:rPr>
+          <w:rFonts w:ascii="Consolas" w:hAnsi="Consolas" w:cs="Times New Roman"/>
+        </w:rPr>
+      </w:pPr>
+      <w:r>
+        <w:rPr>
+          <w:rFonts w:ascii="Consolas" w:hAnsi="Consolas" w:cs="Times New Roman"/>
+        </w:rPr>
+        <w:t>This method calculates the measure of similarity between two given string lengths and the length of their LCS, and returns the character representing the degree of similarity.</w:t>
+      </w:r>
+    </w:p>
+    <w:p>
+      <w:pPr>
+        <w:rPr>
+          <w:rFonts w:ascii="Consolas" w:hAnsi="Consolas" w:cs="Times New Roman"/>
+        </w:rPr>
+      </w:pPr>
+    </w:p>
+    <w:p>
+      <w:pPr>
+        <w:rPr>
+          <w:rFonts w:ascii="Consolas" w:hAnsi="Consolas" w:cs="Times New Roman"/>
+          <w:b/>
+          <w:sz w:val="24"/>
+          <w:szCs w:val="24"/>
+        </w:rPr>
+      </w:pPr>
+      <w:r>
+        <w:rPr>
+          <w:rFonts w:ascii="Consolas" w:hAnsi="Consolas" w:cs="Times New Roman"/>
+          <w:b/>
+          <w:sz w:val="24"/>
+          <w:szCs w:val="24"/>
+        </w:rPr>
+        <w:lastRenderedPageBreak/>
+        <w:t xml:space="preserve">void </w:t>
+      </w:r>
+      <w:proofErr w:type="spellStart"/>
+      <w:proofErr w:type="gramStart"/>
+      <w:r>
+        <w:rPr>
+          <w:rFonts w:ascii="Consolas" w:hAnsi="Consolas" w:cs="Times New Roman"/>
+          <w:b/>
+          <w:sz w:val="24"/>
+          <w:szCs w:val="24"/>
+        </w:rPr>
+        <w:t>getString</w:t>
+      </w:r>
+      <w:proofErr w:type="spellEnd"/>
+      <w:r>
+        <w:rPr>
+          <w:rFonts w:ascii="Consolas" w:hAnsi="Consolas" w:cs="Times New Roman"/>
+          <w:b/>
+          <w:sz w:val="24"/>
+          <w:szCs w:val="24"/>
+        </w:rPr>
+        <w:t>(</w:t>
+      </w:r>
+      <w:proofErr w:type="spellStart"/>
+      <w:proofErr w:type="gramEnd"/>
+      <w:r>
+        <w:rPr>
+          <w:rFonts w:ascii="Consolas" w:hAnsi="Consolas" w:cs="Times New Roman"/>
+          <w:b/>
+          <w:sz w:val="24"/>
+          <w:szCs w:val="24"/>
+        </w:rPr>
+        <w:t>int</w:t>
+      </w:r>
+      <w:proofErr w:type="spellEnd"/>
+      <w:r>
+        <w:rPr>
+          <w:rFonts w:ascii="Consolas" w:hAnsi="Consolas" w:cs="Times New Roman"/>
+          <w:b/>
+          <w:sz w:val="24"/>
+          <w:szCs w:val="24"/>
+        </w:rPr>
+        <w:t xml:space="preserve"> n, char* name, </w:t>
+      </w:r>
+      <w:proofErr w:type="spellStart"/>
+      <w:r>
+        <w:rPr>
+          <w:rFonts w:ascii="Consolas" w:hAnsi="Consolas" w:cs="Times New Roman"/>
+          <w:b/>
+          <w:sz w:val="24"/>
+          <w:szCs w:val="24"/>
+        </w:rPr>
+        <w:t>int</w:t>
+      </w:r>
+      <w:proofErr w:type="spellEnd"/>
+      <w:r>
+        <w:rPr>
+          <w:rFonts w:ascii="Consolas" w:hAnsi="Consolas" w:cs="Times New Roman"/>
+          <w:b/>
+          <w:sz w:val="24"/>
+          <w:szCs w:val="24"/>
+        </w:rPr>
+        <w:t xml:space="preserve">* starts, char* </w:t>
+      </w:r>
+      <w:proofErr w:type="spellStart"/>
+      <w:r>
+        <w:rPr>
+          <w:rFonts w:ascii="Consolas" w:hAnsi="Consolas" w:cs="Times New Roman"/>
+          <w:b/>
+          <w:sz w:val="24"/>
+          <w:szCs w:val="24"/>
+        </w:rPr>
+        <w:t>str</w:t>
+      </w:r>
+      <w:proofErr w:type="spellEnd"/>
+      <w:r>
+        <w:rPr>
+          <w:rFonts w:ascii="Consolas" w:hAnsi="Consolas" w:cs="Times New Roman"/>
+          <w:b/>
+          <w:sz w:val="24"/>
+          <w:szCs w:val="24"/>
+        </w:rPr>
+        <w:t>)</w:t>
+      </w:r>
+    </w:p>
+    <w:p>
+      <w:pPr>
+        <w:rPr>
+          <w:rFonts w:ascii="Consolas" w:hAnsi="Consolas" w:cs="Times New Roman"/>
+          <w:b/>
+          <w:sz w:val="24"/>
+          <w:szCs w:val="24"/>
+        </w:rPr>
+      </w:pPr>
+      <w:r>
+        <w:rPr>
+          <w:rFonts w:ascii="Consolas" w:hAnsi="Consolas" w:cs="Times New Roman"/>
+        </w:rPr>
+        <w:t>This is a tokenizing function which reads the file ‘name’ and finds the string in the nth line of the file, with the help of the OFFSET value for that string given in the ‘starts’ array of offsets, and places the string in the ‘</w:t>
+      </w:r>
+      <w:proofErr w:type="spellStart"/>
+      <w:r>
+        <w:rPr>
+          <w:rFonts w:ascii="Consolas" w:hAnsi="Consolas" w:cs="Times New Roman"/>
+        </w:rPr>
+        <w:t>str</w:t>
+      </w:r>
+      <w:proofErr w:type="spellEnd"/>
+      <w:r>
+        <w:rPr>
+          <w:rFonts w:ascii="Consolas" w:hAnsi="Consolas" w:cs="Times New Roman"/>
+        </w:rPr>
+        <w:t>’ variable.</w:t>
       </w:r>
       <w:bookmarkStart w:id="0" w:name="_GoBack"/>
       <w:bookmarkEnd w:id="0"/>
-      <w:r>
-        <w:rPr>
-          <w:rFonts w:ascii="Consolas" w:hAnsi="Consolas" w:cs="Times New Roman"/>
-        </w:rPr>
-        <w:t>structions of the program and outputs the results of the Longest Common Subsequence algorithms for both Part 1 and Part 2.</w:t>
-      </w:r>
-    </w:p>
-    <w:p>
-      <w:pPr>
-        <w:rPr>
-          <w:rFonts w:ascii="Times New Roman" w:hAnsi="Times New Roman" w:cs="Times New Roman"/>
-          <w:sz w:val="32"/>
-          <w:szCs w:val="32"/>
-        </w:rPr>
-      </w:pPr>
-      <w:proofErr w:type="spellStart"/>
-      <w:r>
-        <w:rPr>
-          <w:rFonts w:ascii="Times New Roman" w:hAnsi="Times New Roman" w:cs="Times New Roman"/>
-          <w:sz w:val="32"/>
-          <w:szCs w:val="32"/>
-        </w:rPr>
-        <w:t>lcs.c</w:t>
-      </w:r>
-      <w:proofErr w:type="spellEnd"/>
-    </w:p>
-    <w:p>
-      <w:pPr>
-        <w:rPr>
-          <w:rFonts w:ascii="Consolas" w:hAnsi="Consolas" w:cs="Times New Roman"/>
-          <w:b/>
-          <w:sz w:val="24"/>
-          <w:szCs w:val="24"/>
-        </w:rPr>
-      </w:pPr>
-      <w:proofErr w:type="spellStart"/>
-      <w:r>
-        <w:rPr>
-          <w:rFonts w:ascii="Consolas" w:hAnsi="Consolas" w:cs="Times New Roman"/>
-          <w:b/>
-          <w:sz w:val="24"/>
-          <w:szCs w:val="24"/>
-        </w:rPr>
-        <w:t>int</w:t>
-      </w:r>
-      <w:proofErr w:type="spellEnd"/>
-      <w:r>
-        <w:rPr>
-          <w:rFonts w:ascii="Consolas" w:hAnsi="Consolas" w:cs="Times New Roman"/>
-          <w:b/>
-          <w:sz w:val="24"/>
-          <w:szCs w:val="24"/>
-        </w:rPr>
-        <w:t xml:space="preserve"> </w:t>
-      </w:r>
-      <w:proofErr w:type="spellStart"/>
-      <w:proofErr w:type="gramStart"/>
-      <w:r>
-        <w:rPr>
-          <w:rFonts w:ascii="Consolas" w:hAnsi="Consolas" w:cs="Times New Roman"/>
-          <w:b/>
-          <w:sz w:val="24"/>
-          <w:szCs w:val="24"/>
-        </w:rPr>
-        <w:t>lcs</w:t>
-      </w:r>
-      <w:proofErr w:type="spellEnd"/>
-      <w:r>
-        <w:rPr>
-          <w:rFonts w:ascii="Consolas" w:hAnsi="Consolas" w:cs="Times New Roman"/>
-          <w:b/>
-          <w:sz w:val="24"/>
-          <w:szCs w:val="24"/>
-        </w:rPr>
-        <w:t>(</w:t>
-      </w:r>
-      <w:proofErr w:type="gramEnd"/>
-      <w:r>
-        <w:rPr>
-          <w:rFonts w:ascii="Consolas" w:hAnsi="Consolas" w:cs="Times New Roman"/>
-          <w:b/>
-          <w:sz w:val="24"/>
-          <w:szCs w:val="24"/>
-        </w:rPr>
-        <w:t>char* X, char* Y, char* LCS);</w:t>
-      </w:r>
-    </w:p>
-    <w:p>
-      <w:pPr>
-        <w:rPr>
-          <w:rFonts w:ascii="Consolas" w:hAnsi="Consolas" w:cs="Times New Roman"/>
-        </w:rPr>
-      </w:pPr>
-      <w:r>
-        <w:rPr>
-          <w:rFonts w:ascii="Consolas" w:hAnsi="Consolas" w:cs="Times New Roman"/>
-        </w:rPr>
-        <w:t>The method that performs the full 2D array top-down Dynamic Programming algorithm to find the Longest Common Subsequence for the strings X and Y.</w:t>
-      </w:r>
-    </w:p>
-    <w:p>
-      <w:pPr>
-        <w:rPr>
-          <w:rFonts w:ascii="Consolas" w:hAnsi="Consolas" w:cs="Times New Roman"/>
-          <w:b/>
-          <w:sz w:val="24"/>
-          <w:szCs w:val="24"/>
-        </w:rPr>
-      </w:pPr>
-      <w:proofErr w:type="spellStart"/>
-      <w:r>
-        <w:rPr>
-          <w:rFonts w:ascii="Consolas" w:hAnsi="Consolas" w:cs="Times New Roman"/>
-          <w:b/>
-          <w:sz w:val="24"/>
-          <w:szCs w:val="24"/>
-        </w:rPr>
-        <w:t>int</w:t>
-      </w:r>
-      <w:proofErr w:type="spellEnd"/>
-      <w:r>
-        <w:rPr>
-          <w:rFonts w:ascii="Consolas" w:hAnsi="Consolas" w:cs="Times New Roman"/>
-          <w:b/>
-          <w:sz w:val="24"/>
-          <w:szCs w:val="24"/>
-        </w:rPr>
-        <w:t xml:space="preserve"> </w:t>
-      </w:r>
-      <w:proofErr w:type="spellStart"/>
-      <w:r>
-        <w:rPr>
-          <w:rFonts w:ascii="Consolas" w:hAnsi="Consolas" w:cs="Times New Roman"/>
-          <w:b/>
-          <w:sz w:val="24"/>
-          <w:szCs w:val="24"/>
-        </w:rPr>
-        <w:t>opt_</w:t>
-      </w:r>
-      <w:proofErr w:type="gramStart"/>
-      <w:r>
-        <w:rPr>
-          <w:rFonts w:ascii="Consolas" w:hAnsi="Consolas" w:cs="Times New Roman"/>
-          <w:b/>
-          <w:sz w:val="24"/>
-          <w:szCs w:val="24"/>
-        </w:rPr>
-        <w:t>lcs</w:t>
-      </w:r>
-      <w:proofErr w:type="spellEnd"/>
-      <w:r>
-        <w:rPr>
-          <w:rFonts w:ascii="Consolas" w:hAnsi="Consolas" w:cs="Times New Roman"/>
-          <w:b/>
-          <w:sz w:val="24"/>
-          <w:szCs w:val="24"/>
-        </w:rPr>
-        <w:t>(</w:t>
-      </w:r>
-      <w:proofErr w:type="gramEnd"/>
-      <w:r>
-        <w:rPr>
-          <w:rFonts w:ascii="Consolas" w:hAnsi="Consolas" w:cs="Times New Roman"/>
-          <w:b/>
-          <w:sz w:val="24"/>
-          <w:szCs w:val="24"/>
-        </w:rPr>
-        <w:t>char* X, char* Y);</w:t>
-      </w:r>
-    </w:p>
-    <w:p>
-      <w:pPr>
-        <w:rPr>
-          <w:rFonts w:ascii="Consolas" w:hAnsi="Consolas" w:cs="Times New Roman"/>
-        </w:rPr>
-      </w:pPr>
-      <w:r>
-        <w:rPr>
-          <w:rFonts w:ascii="Consolas" w:hAnsi="Consolas" w:cs="Times New Roman"/>
-        </w:rPr>
-        <w:t>The memory optimized Dynamic Programming algorithm which uses O(2n) memory to compute the length of the Longest Common Subsequence for the strings X and Y</w:t>
-      </w:r>
-    </w:p>
-    <w:p>
-      <w:pPr>
-        <w:rPr>
-          <w:rFonts w:ascii="Consolas" w:hAnsi="Consolas" w:cs="Times New Roman"/>
-          <w:b/>
-          <w:sz w:val="24"/>
-          <w:szCs w:val="24"/>
-        </w:rPr>
-      </w:pPr>
-      <w:r>
-        <w:rPr>
-          <w:rFonts w:ascii="Consolas" w:hAnsi="Consolas" w:cs="Times New Roman"/>
-          <w:b/>
-          <w:sz w:val="24"/>
-          <w:szCs w:val="24"/>
-        </w:rPr>
-        <w:t xml:space="preserve">void </w:t>
-      </w:r>
-      <w:proofErr w:type="gramStart"/>
-      <w:r>
-        <w:rPr>
-          <w:rFonts w:ascii="Consolas" w:hAnsi="Consolas" w:cs="Times New Roman"/>
-          <w:b/>
-          <w:sz w:val="24"/>
-          <w:szCs w:val="24"/>
-        </w:rPr>
-        <w:t>construct(</w:t>
-      </w:r>
-      <w:proofErr w:type="spellStart"/>
-      <w:proofErr w:type="gramEnd"/>
-      <w:r>
-        <w:rPr>
-          <w:rFonts w:ascii="Consolas" w:hAnsi="Consolas" w:cs="Times New Roman"/>
-          <w:b/>
-          <w:sz w:val="24"/>
-          <w:szCs w:val="24"/>
-        </w:rPr>
-        <w:t>int</w:t>
-      </w:r>
-      <w:proofErr w:type="spellEnd"/>
-      <w:r>
-        <w:rPr>
-          <w:rFonts w:ascii="Consolas" w:hAnsi="Consolas" w:cs="Times New Roman"/>
-          <w:b/>
-          <w:sz w:val="24"/>
-          <w:szCs w:val="24"/>
-        </w:rPr>
-        <w:t xml:space="preserve"> </w:t>
-      </w:r>
-      <w:proofErr w:type="spellStart"/>
-      <w:r>
-        <w:rPr>
-          <w:rFonts w:ascii="Consolas" w:hAnsi="Consolas" w:cs="Times New Roman"/>
-          <w:b/>
-          <w:sz w:val="24"/>
-          <w:szCs w:val="24"/>
-        </w:rPr>
-        <w:t>dp</w:t>
-      </w:r>
-      <w:proofErr w:type="spellEnd"/>
-      <w:r>
-        <w:rPr>
-          <w:rFonts w:ascii="Consolas" w:hAnsi="Consolas" w:cs="Times New Roman"/>
-          <w:b/>
-          <w:sz w:val="24"/>
-          <w:szCs w:val="24"/>
-        </w:rPr>
-        <w:t xml:space="preserve">[rows][cols], </w:t>
-      </w:r>
-      <w:proofErr w:type="spellStart"/>
-      <w:r>
-        <w:rPr>
-          <w:rFonts w:ascii="Consolas" w:hAnsi="Consolas" w:cs="Times New Roman"/>
-          <w:b/>
-          <w:sz w:val="24"/>
-          <w:szCs w:val="24"/>
-        </w:rPr>
-        <w:t>int</w:t>
-      </w:r>
-      <w:proofErr w:type="spellEnd"/>
-      <w:r>
-        <w:rPr>
-          <w:rFonts w:ascii="Consolas" w:hAnsi="Consolas" w:cs="Times New Roman"/>
-          <w:b/>
-          <w:sz w:val="24"/>
-          <w:szCs w:val="24"/>
-        </w:rPr>
-        <w:t xml:space="preserve"> </w:t>
-      </w:r>
-      <w:proofErr w:type="spellStart"/>
-      <w:r>
-        <w:rPr>
-          <w:rFonts w:ascii="Consolas" w:hAnsi="Consolas" w:cs="Times New Roman"/>
-          <w:b/>
-          <w:sz w:val="24"/>
-          <w:szCs w:val="24"/>
-        </w:rPr>
-        <w:t>i</w:t>
-      </w:r>
-      <w:proofErr w:type="spellEnd"/>
-      <w:r>
-        <w:rPr>
-          <w:rFonts w:ascii="Consolas" w:hAnsi="Consolas" w:cs="Times New Roman"/>
-          <w:b/>
-          <w:sz w:val="24"/>
-          <w:szCs w:val="24"/>
-        </w:rPr>
-        <w:t xml:space="preserve">, </w:t>
-      </w:r>
-      <w:proofErr w:type="spellStart"/>
-      <w:r>
-        <w:rPr>
-          <w:rFonts w:ascii="Consolas" w:hAnsi="Consolas" w:cs="Times New Roman"/>
-          <w:b/>
-          <w:sz w:val="24"/>
-          <w:szCs w:val="24"/>
-        </w:rPr>
-        <w:t>int</w:t>
-      </w:r>
-      <w:proofErr w:type="spellEnd"/>
-      <w:r>
-        <w:rPr>
-          <w:rFonts w:ascii="Consolas" w:hAnsi="Consolas" w:cs="Times New Roman"/>
-          <w:b/>
-          <w:sz w:val="24"/>
-          <w:szCs w:val="24"/>
-        </w:rPr>
-        <w:t xml:space="preserve"> j);</w:t>
-      </w:r>
-    </w:p>
-    <w:p>
-      <w:pPr>
-        <w:rPr>
-          <w:rFonts w:ascii="Consolas" w:hAnsi="Consolas" w:cs="Times New Roman"/>
-        </w:rPr>
-      </w:pPr>
-      <w:r>
-        <w:rPr>
-          <w:rFonts w:ascii="Consolas" w:hAnsi="Consolas" w:cs="Times New Roman"/>
-        </w:rPr>
-        <w:t xml:space="preserve">The method that uses the ‘c’ array to recursively generate the Longest Common Subsequence of two strings given the 2D array containing the lengths of the intermediate LCSs. This method is called by the </w:t>
-      </w:r>
-      <w:proofErr w:type="spellStart"/>
-      <w:r>
-        <w:rPr>
-          <w:rFonts w:ascii="Consolas" w:hAnsi="Consolas" w:cs="Times New Roman"/>
-        </w:rPr>
-        <w:t>lcs</w:t>
-      </w:r>
-      <w:proofErr w:type="spellEnd"/>
-      <w:r>
-        <w:rPr>
-          <w:rFonts w:ascii="Consolas" w:hAnsi="Consolas" w:cs="Times New Roman"/>
-        </w:rPr>
-        <w:t>(</w:t>
-      </w:r>
-      <w:proofErr w:type="gramStart"/>
-      <w:r>
-        <w:rPr>
-          <w:rFonts w:ascii="Consolas" w:hAnsi="Consolas" w:cs="Times New Roman"/>
-        </w:rPr>
-        <w:t>X,Y</w:t>
-      </w:r>
-      <w:proofErr w:type="gramEnd"/>
-      <w:r>
-        <w:rPr>
-          <w:rFonts w:ascii="Consolas" w:hAnsi="Consolas" w:cs="Times New Roman"/>
-        </w:rPr>
-        <w:t>,LCS) method as a routine.</w:t>
-      </w:r>
-    </w:p>
-    <w:p>
-      <w:pPr>
-        <w:rPr>
-          <w:rFonts w:ascii="Times New Roman" w:hAnsi="Times New Roman" w:cs="Times New Roman"/>
-          <w:b/>
-          <w:sz w:val="32"/>
-          <w:szCs w:val="32"/>
-        </w:rPr>
-      </w:pPr>
-      <w:r>
-        <w:rPr>
-          <w:rFonts w:ascii="Times New Roman" w:hAnsi="Times New Roman" w:cs="Times New Roman"/>
-          <w:b/>
-          <w:sz w:val="32"/>
-          <w:szCs w:val="32"/>
-        </w:rPr>
-        <w:t>Part 2</w:t>
-      </w:r>
-    </w:p>
-    <w:p>
-      <w:pPr>
-        <w:rPr>
-          <w:rFonts w:ascii="Times New Roman" w:hAnsi="Times New Roman" w:cs="Times New Roman"/>
-          <w:sz w:val="32"/>
-          <w:szCs w:val="32"/>
-        </w:rPr>
-      </w:pPr>
-      <w:proofErr w:type="spellStart"/>
-      <w:r>
-        <w:rPr>
-          <w:rFonts w:ascii="Times New Roman" w:hAnsi="Times New Roman" w:cs="Times New Roman"/>
-          <w:sz w:val="32"/>
-          <w:szCs w:val="32"/>
-        </w:rPr>
-        <w:t>similarity.c</w:t>
-      </w:r>
-      <w:proofErr w:type="spellEnd"/>
-    </w:p>
-    <w:p>
-      <w:pPr>
-        <w:rPr>
-          <w:rFonts w:ascii="Consolas" w:hAnsi="Consolas" w:cs="Times New Roman"/>
-          <w:b/>
-          <w:sz w:val="24"/>
-          <w:szCs w:val="24"/>
-        </w:rPr>
-      </w:pPr>
-      <w:r>
-        <w:rPr>
-          <w:rFonts w:ascii="Consolas" w:hAnsi="Consolas" w:cs="Times New Roman"/>
-          <w:b/>
-          <w:sz w:val="24"/>
-          <w:szCs w:val="24"/>
-        </w:rPr>
-        <w:t xml:space="preserve">char </w:t>
-      </w:r>
-      <w:proofErr w:type="gramStart"/>
-      <w:r>
-        <w:rPr>
-          <w:rFonts w:ascii="Consolas" w:hAnsi="Consolas" w:cs="Times New Roman"/>
-          <w:b/>
-          <w:sz w:val="24"/>
-          <w:szCs w:val="24"/>
-        </w:rPr>
-        <w:t>sim(</w:t>
-      </w:r>
-      <w:proofErr w:type="spellStart"/>
-      <w:proofErr w:type="gramEnd"/>
-      <w:r>
-        <w:rPr>
-          <w:rFonts w:ascii="Consolas" w:hAnsi="Consolas" w:cs="Times New Roman"/>
-          <w:b/>
-          <w:sz w:val="24"/>
-          <w:szCs w:val="24"/>
-        </w:rPr>
-        <w:t>int</w:t>
-      </w:r>
-      <w:proofErr w:type="spellEnd"/>
-      <w:r>
-        <w:rPr>
-          <w:rFonts w:ascii="Consolas" w:hAnsi="Consolas" w:cs="Times New Roman"/>
-          <w:b/>
-          <w:sz w:val="24"/>
-          <w:szCs w:val="24"/>
-        </w:rPr>
-        <w:t xml:space="preserve"> </w:t>
-      </w:r>
-      <w:proofErr w:type="spellStart"/>
-      <w:r>
-        <w:rPr>
-          <w:rFonts w:ascii="Consolas" w:hAnsi="Consolas" w:cs="Times New Roman"/>
-          <w:b/>
-          <w:sz w:val="24"/>
-          <w:szCs w:val="24"/>
-        </w:rPr>
-        <w:t>lcs</w:t>
-      </w:r>
-      <w:proofErr w:type="spellEnd"/>
-      <w:r>
-        <w:rPr>
-          <w:rFonts w:ascii="Consolas" w:hAnsi="Consolas" w:cs="Times New Roman"/>
-          <w:b/>
-          <w:sz w:val="24"/>
-          <w:szCs w:val="24"/>
-        </w:rPr>
-        <w:t xml:space="preserve">, </w:t>
-      </w:r>
-      <w:proofErr w:type="spellStart"/>
-      <w:r>
-        <w:rPr>
-          <w:rFonts w:ascii="Consolas" w:hAnsi="Consolas" w:cs="Times New Roman"/>
-          <w:b/>
-          <w:sz w:val="24"/>
-          <w:szCs w:val="24"/>
-        </w:rPr>
-        <w:t>int</w:t>
-      </w:r>
-      <w:proofErr w:type="spellEnd"/>
-      <w:r>
-        <w:rPr>
-          <w:rFonts w:ascii="Consolas" w:hAnsi="Consolas" w:cs="Times New Roman"/>
-          <w:b/>
-          <w:sz w:val="24"/>
-          <w:szCs w:val="24"/>
-        </w:rPr>
-        <w:t xml:space="preserve"> a, </w:t>
-      </w:r>
-      <w:proofErr w:type="spellStart"/>
-      <w:r>
-        <w:rPr>
-          <w:rFonts w:ascii="Consolas" w:hAnsi="Consolas" w:cs="Times New Roman"/>
-          <w:b/>
-          <w:sz w:val="24"/>
-          <w:szCs w:val="24"/>
-        </w:rPr>
-        <w:t>int</w:t>
-      </w:r>
-      <w:proofErr w:type="spellEnd"/>
-      <w:r>
-        <w:rPr>
-          <w:rFonts w:ascii="Consolas" w:hAnsi="Consolas" w:cs="Times New Roman"/>
-          <w:b/>
-          <w:sz w:val="24"/>
-          <w:szCs w:val="24"/>
-        </w:rPr>
-        <w:t xml:space="preserve"> b);</w:t>
-      </w:r>
-    </w:p>
-    <w:p>
-      <w:pPr>
-        <w:rPr>
-          <w:rFonts w:ascii="Consolas" w:hAnsi="Consolas" w:cs="Times New Roman"/>
-        </w:rPr>
-      </w:pPr>
-      <w:r>
-        <w:rPr>
-          <w:rFonts w:ascii="Consolas" w:hAnsi="Consolas" w:cs="Times New Roman"/>
-        </w:rPr>
-        <w:t>This method calculates the measure of similarity between two given string lengths and the length of their LCS, and returns the character representing the degree of similarity.</w:t>
-      </w:r>
-    </w:p>
-    <w:p>
-      <w:pPr>
-        <w:rPr>
-          <w:rFonts w:ascii="Consolas" w:hAnsi="Consolas" w:cs="Times New Roman"/>
-        </w:rPr>
-      </w:pPr>
-    </w:p>
-    <w:p>
-      <w:pPr>
-        <w:rPr>
-          <w:rFonts w:ascii="Consolas" w:hAnsi="Consolas" w:cs="Times New Roman"/>
-          <w:b/>
-          <w:sz w:val="24"/>
-          <w:szCs w:val="24"/>
-        </w:rPr>
-      </w:pPr>
-      <w:r>
-        <w:rPr>
-          <w:rFonts w:ascii="Consolas" w:hAnsi="Consolas" w:cs="Times New Roman"/>
-          <w:b/>
-          <w:sz w:val="24"/>
-          <w:szCs w:val="24"/>
-        </w:rPr>
-        <w:lastRenderedPageBreak/>
+    </w:p>
+    <w:p>
+      <w:pPr>
+        <w:rPr>
+          <w:rFonts w:ascii="Consolas" w:hAnsi="Consolas" w:cs="Times New Roman"/>
+          <w:b/>
+          <w:sz w:val="24"/>
+          <w:szCs w:val="24"/>
+        </w:rPr>
+      </w:pPr>
+      <w:r>
+        <w:rPr>
+          <w:rFonts w:ascii="Consolas" w:hAnsi="Consolas" w:cs="Times New Roman"/>
+          <w:b/>
+          <w:sz w:val="24"/>
+          <w:szCs w:val="24"/>
+        </w:rPr>
         <w:t xml:space="preserve">void </w:t>
       </w:r>
       <w:proofErr w:type="gramStart"/>

</xml_diff>